<commit_message>
Diagrama Casos de Uso
Se creó el diagrama de Casos de Uso del Sistema y se agregó al documento de especificación de requerimientos
</commit_message>
<xml_diff>
--- a/especificaciónRequerimientos.docx
+++ b/especificaciónRequerimientos.docx
@@ -7,7 +7,6 @@
         <w:rPr>
           <w:rFonts w:eastAsiaTheme="minorHAnsi"/>
           <w:sz w:val="2"/>
-          <w:lang w:eastAsia="en-US"/>
         </w:rPr>
         <w:id w:val="2073073280"/>
         <w:docPartObj>
@@ -17,6 +16,7 @@
       </w:sdtPr>
       <w:sdtEndPr>
         <w:rPr>
+          <w:rFonts w:eastAsiaTheme="minorEastAsia"/>
           <w:sz w:val="22"/>
         </w:rPr>
       </w:sdtEndPr>
@@ -812,7 +812,7 @@
               </mc:Choice>
               <mc:Fallback>
                 <w:pict>
-                  <v:group w14:anchorId="6BB453F2" id="Grupo 2" o:spid="_x0000_s1026" style="position:absolute;margin-left:0;margin-top:0;width:432.65pt;height:448.55pt;z-index:-251656192;mso-width-percent:706;mso-height-percent:566;mso-left-percent:220;mso-top-percent:300;mso-position-horizontal-relative:page;mso-position-vertical-relative:page;mso-width-percent:706;mso-height-percent:566;mso-left-percent:220;mso-top-percent:300" coordsize="43291,44910" o:gfxdata="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">
+                  <v:group w14:anchorId="566AC37A" id="Grupo 2" o:spid="_x0000_s1026" style="position:absolute;margin-left:0;margin-top:0;width:432.65pt;height:448.55pt;z-index:-251656192;mso-width-percent:706;mso-height-percent:566;mso-left-percent:220;mso-top-percent:300;mso-position-horizontal-relative:page;mso-position-vertical-relative:page;mso-width-percent:706;mso-height-percent:566;mso-left-percent:220;mso-top-percent:300" coordsize="43291,44910" o:gfxdata="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">
                     <o:lock v:ext="edit" aspectratio="t"/>
                     <v:shape id="Forma libre 64" o:spid="_x0000_s1027" style="position:absolute;left:15017;width:28274;height:28352;visibility:visible;mso-wrap-style:square;v-text-anchor:top" coordsize="1781,1786" o:gfxdata="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" path="m4,1786l,1782,1776,r5,5l4,1786xe" filled="f" stroked="f">
                       <v:path arrowok="t" o:connecttype="custom" o:connectlocs="6350,2835275;0,2828925;2819400,0;2827338,7938;6350,2835275" o:connectangles="0,0,0,0,0"/>
@@ -1102,13 +1102,12 @@
       </w:sdtPr>
       <w:sdtEndPr>
         <w:rPr>
-          <w:rFonts w:asciiTheme="minorHAnsi" w:eastAsiaTheme="minorHAnsi" w:hAnsiTheme="minorHAnsi" w:cstheme="minorBidi"/>
+          <w:rFonts w:asciiTheme="minorHAnsi" w:eastAsiaTheme="minorEastAsia" w:hAnsiTheme="minorHAnsi" w:cstheme="minorBidi"/>
           <w:b/>
           <w:bCs/>
           <w:color w:val="auto"/>
           <w:sz w:val="22"/>
           <w:szCs w:val="22"/>
-          <w:lang w:eastAsia="en-US"/>
         </w:rPr>
       </w:sdtEndPr>
       <w:sdtContent>
@@ -1809,6 +1808,7 @@
           <w:sz w:val="24"/>
           <w:szCs w:val="24"/>
         </w:rPr>
+        <w:lastRenderedPageBreak/>
         <w:t>Registrar Asistencias: El usuario del sistema gestionará las asistencias de todos los alumnos registrados en el CA (anotar asistencia, eliminar asistencia).</w:t>
       </w:r>
     </w:p>
@@ -1829,7 +1829,6 @@
           <w:sz w:val="24"/>
           <w:szCs w:val="24"/>
         </w:rPr>
-        <w:lastRenderedPageBreak/>
         <w:t>Filtración de Alumnos por derecho a examen: El sistema realizará un cálculo automático de las asistencias de cada alumno y mostrará quienes tienen derecho a presentar los diferentes exámenes.</w:t>
       </w:r>
     </w:p>
@@ -1909,6 +1908,98 @@
     </w:p>
     <w:p>
       <w:pPr>
+        <w:spacing w:line="360" w:lineRule="auto"/>
+        <w:ind w:left="993"/>
+        <w:jc w:val="both"/>
+        <w:rPr>
+          <w:rFonts w:ascii="Lucida Fax" w:hAnsi="Lucida Fax" w:cstheme="majorHAnsi"/>
+          <w:sz w:val="24"/>
+          <w:szCs w:val="24"/>
+        </w:rPr>
+      </w:pPr>
+      <w:r>
+        <w:rPr>
+          <w:rFonts w:ascii="Lucida Fax" w:hAnsi="Lucida Fax" w:cstheme="majorHAnsi"/>
+          <w:noProof/>
+          <w:sz w:val="24"/>
+          <w:szCs w:val="24"/>
+          <w:lang w:eastAsia="es-MX"/>
+        </w:rPr>
+        <w:drawing>
+          <wp:anchor distT="0" distB="0" distL="114300" distR="114300" simplePos="0" relativeHeight="251662336" behindDoc="1" locked="0" layoutInCell="1" allowOverlap="1">
+            <wp:simplePos x="0" y="0"/>
+            <wp:positionH relativeFrom="column">
+              <wp:posOffset>634365</wp:posOffset>
+            </wp:positionH>
+            <wp:positionV relativeFrom="paragraph">
+              <wp:posOffset>281305</wp:posOffset>
+            </wp:positionV>
+            <wp:extent cx="5610225" cy="5248275"/>
+            <wp:effectExtent l="0" t="0" r="9525" b="9525"/>
+            <wp:wrapTight wrapText="bothSides">
+              <wp:wrapPolygon edited="0">
+                <wp:start x="0" y="0"/>
+                <wp:lineTo x="0" y="21561"/>
+                <wp:lineTo x="21563" y="21561"/>
+                <wp:lineTo x="21563" y="0"/>
+                <wp:lineTo x="0" y="0"/>
+              </wp:wrapPolygon>
+            </wp:wrapTight>
+            <wp:docPr id="1" name="Imagen 1"/>
+            <wp:cNvGraphicFramePr>
+              <a:graphicFrameLocks xmlns:a="http://schemas.openxmlformats.org/drawingml/2006/main" noChangeAspect="1"/>
+            </wp:cNvGraphicFramePr>
+            <a:graphic xmlns:a="http://schemas.openxmlformats.org/drawingml/2006/main">
+              <a:graphicData uri="http://schemas.openxmlformats.org/drawingml/2006/picture">
+                <pic:pic xmlns:pic="http://schemas.openxmlformats.org/drawingml/2006/picture">
+                  <pic:nvPicPr>
+                    <pic:cNvPr id="1" name="ModeloDominio.jpg"/>
+                    <pic:cNvPicPr/>
+                  </pic:nvPicPr>
+                  <pic:blipFill>
+                    <a:blip r:embed="rId9">
+                      <a:extLst>
+                        <a:ext uri="{28A0092B-C50C-407E-A947-70E740481C1C}">
+                          <a14:useLocalDpi xmlns:a14="http://schemas.microsoft.com/office/drawing/2010/main" val="0"/>
+                        </a:ext>
+                      </a:extLst>
+                    </a:blip>
+                    <a:stretch>
+                      <a:fillRect/>
+                    </a:stretch>
+                  </pic:blipFill>
+                  <pic:spPr>
+                    <a:xfrm>
+                      <a:off x="0" y="0"/>
+                      <a:ext cx="5610225" cy="5248275"/>
+                    </a:xfrm>
+                    <a:prstGeom prst="rect">
+                      <a:avLst/>
+                    </a:prstGeom>
+                  </pic:spPr>
+                </pic:pic>
+              </a:graphicData>
+            </a:graphic>
+            <wp14:sizeRelH relativeFrom="page">
+              <wp14:pctWidth>0</wp14:pctWidth>
+            </wp14:sizeRelH>
+            <wp14:sizeRelV relativeFrom="page">
+              <wp14:pctHeight>0</wp14:pctHeight>
+            </wp14:sizeRelV>
+          </wp:anchor>
+        </w:drawing>
+      </w:r>
+      <w:r>
+        <w:rPr>
+          <w:rFonts w:ascii="Lucida Fax" w:hAnsi="Lucida Fax" w:cstheme="majorHAnsi"/>
+          <w:sz w:val="24"/>
+          <w:szCs w:val="24"/>
+        </w:rPr>
+        <w:t>Las clases principales identificadas del sistema CA.</w:t>
+      </w:r>
+    </w:p>
+    <w:p>
+      <w:pPr>
         <w:rPr>
           <w:rFonts w:ascii="Lucida Fax" w:hAnsi="Lucida Fax" w:cstheme="majorHAnsi"/>
           <w:sz w:val="24"/>
@@ -1935,12 +2026,212 @@
           <w:szCs w:val="24"/>
         </w:rPr>
       </w:pPr>
+      <w:r>
+        <w:rPr>
+          <w:rFonts w:ascii="Lucida Fax" w:hAnsi="Lucida Fax" w:cstheme="majorHAnsi"/>
+          <w:sz w:val="24"/>
+          <w:szCs w:val="24"/>
+        </w:rPr>
+        <w:lastRenderedPageBreak/>
+        <w:t>4 Diagrama de Casos de Uso</w:t>
+      </w:r>
+    </w:p>
+    <w:p>
+      <w:pPr>
+        <w:spacing w:line="360" w:lineRule="auto"/>
+        <w:ind w:left="993"/>
+        <w:jc w:val="both"/>
+        <w:rPr>
+          <w:rFonts w:ascii="Lucida Fax" w:hAnsi="Lucida Fax" w:cstheme="majorHAnsi"/>
+          <w:sz w:val="24"/>
+          <w:szCs w:val="24"/>
+        </w:rPr>
+      </w:pPr>
+      <w:r>
+        <w:rPr>
+          <w:rFonts w:ascii="Lucida Fax" w:hAnsi="Lucida Fax" w:cstheme="majorHAnsi"/>
+          <w:noProof/>
+          <w:sz w:val="24"/>
+          <w:szCs w:val="24"/>
+          <w:lang w:eastAsia="es-MX"/>
+        </w:rPr>
+        <w:drawing>
+          <wp:anchor distT="0" distB="0" distL="114300" distR="114300" simplePos="0" relativeHeight="251663360" behindDoc="1" locked="0" layoutInCell="1" allowOverlap="1" wp14:anchorId="24318188" wp14:editId="1A42FC3A">
+            <wp:simplePos x="0" y="0"/>
+            <wp:positionH relativeFrom="column">
+              <wp:posOffset>131445</wp:posOffset>
+            </wp:positionH>
+            <wp:positionV relativeFrom="paragraph">
+              <wp:posOffset>1739265</wp:posOffset>
+            </wp:positionV>
+            <wp:extent cx="6171565" cy="4152900"/>
+            <wp:effectExtent l="0" t="0" r="635" b="0"/>
+            <wp:wrapTight wrapText="bothSides">
+              <wp:wrapPolygon edited="0">
+                <wp:start x="0" y="0"/>
+                <wp:lineTo x="0" y="21501"/>
+                <wp:lineTo x="21536" y="21501"/>
+                <wp:lineTo x="21536" y="0"/>
+                <wp:lineTo x="0" y="0"/>
+              </wp:wrapPolygon>
+            </wp:wrapTight>
+            <wp:docPr id="2" name="Imagen 2"/>
+            <wp:cNvGraphicFramePr>
+              <a:graphicFrameLocks xmlns:a="http://schemas.openxmlformats.org/drawingml/2006/main" noChangeAspect="1"/>
+            </wp:cNvGraphicFramePr>
+            <a:graphic xmlns:a="http://schemas.openxmlformats.org/drawingml/2006/main">
+              <a:graphicData uri="http://schemas.openxmlformats.org/drawingml/2006/picture">
+                <pic:pic xmlns:pic="http://schemas.openxmlformats.org/drawingml/2006/picture">
+                  <pic:nvPicPr>
+                    <pic:cNvPr id="2" name="Diagrama Casos de Uso.jpg"/>
+                    <pic:cNvPicPr/>
+                  </pic:nvPicPr>
+                  <pic:blipFill>
+                    <a:blip r:embed="rId10">
+                      <a:extLst>
+                        <a:ext uri="{28A0092B-C50C-407E-A947-70E740481C1C}">
+                          <a14:useLocalDpi xmlns:a14="http://schemas.microsoft.com/office/drawing/2010/main" val="0"/>
+                        </a:ext>
+                      </a:extLst>
+                    </a:blip>
+                    <a:stretch>
+                      <a:fillRect/>
+                    </a:stretch>
+                  </pic:blipFill>
+                  <pic:spPr>
+                    <a:xfrm>
+                      <a:off x="0" y="0"/>
+                      <a:ext cx="6171565" cy="4152900"/>
+                    </a:xfrm>
+                    <a:prstGeom prst="rect">
+                      <a:avLst/>
+                    </a:prstGeom>
+                  </pic:spPr>
+                </pic:pic>
+              </a:graphicData>
+            </a:graphic>
+            <wp14:sizeRelH relativeFrom="page">
+              <wp14:pctWidth>0</wp14:pctWidth>
+            </wp14:sizeRelH>
+            <wp14:sizeRelV relativeFrom="page">
+              <wp14:pctHeight>0</wp14:pctHeight>
+            </wp14:sizeRelV>
+          </wp:anchor>
+        </w:drawing>
+      </w:r>
+      <w:r>
+        <w:rPr>
+          <w:rFonts w:ascii="Lucida Fax" w:hAnsi="Lucida Fax" w:cstheme="majorHAnsi"/>
+          <w:sz w:val="24"/>
+          <w:szCs w:val="24"/>
+        </w:rPr>
+        <w:t>Casos de uso identificados para el Sistema, divididos en categorías; gestión de experiencias educativas, en cargado de realizar todas las acciones que el usuario podr</w:t>
+      </w:r>
+      <w:r>
+        <w:rPr>
+          <w:rFonts w:ascii="Lucida Fax" w:hAnsi="Lucida Fax" w:cstheme="majorHAnsi"/>
+          <w:sz w:val="24"/>
+          <w:szCs w:val="24"/>
+        </w:rPr>
+        <w:t>á hacer con las mismas; gestión de alumnos, operaciones que se harán con los alumnos; por último, la operación del sistema (movimientos que el usuario podrá hacer dentro del sistema).</w:t>
+      </w:r>
+    </w:p>
+    <w:p>
+      <w:pPr>
+        <w:spacing w:line="360" w:lineRule="auto"/>
+        <w:ind w:left="993"/>
+        <w:jc w:val="both"/>
+        <w:rPr>
+          <w:rFonts w:ascii="Lucida Fax" w:hAnsi="Lucida Fax" w:cstheme="majorHAnsi"/>
+          <w:sz w:val="24"/>
+          <w:szCs w:val="24"/>
+        </w:rPr>
+      </w:pPr>
+    </w:p>
+    <w:p>
+      <w:pPr>
+        <w:rPr>
+          <w:rFonts w:ascii="Lucida Fax" w:hAnsi="Lucida Fax" w:cstheme="majorHAnsi"/>
+          <w:sz w:val="24"/>
+          <w:szCs w:val="24"/>
+        </w:rPr>
+      </w:pPr>
+      <w:r>
+        <w:rPr>
+          <w:rFonts w:ascii="Lucida Fax" w:hAnsi="Lucida Fax" w:cstheme="majorHAnsi"/>
+          <w:sz w:val="24"/>
+          <w:szCs w:val="24"/>
+        </w:rPr>
+        <w:br w:type="page"/>
+      </w:r>
+    </w:p>
+    <w:p>
+      <w:pPr>
+        <w:spacing w:line="360" w:lineRule="auto"/>
+        <w:ind w:left="993"/>
+        <w:jc w:val="both"/>
+        <w:rPr>
+          <w:rFonts w:ascii="Lucida Fax" w:hAnsi="Lucida Fax" w:cstheme="majorHAnsi"/>
+          <w:sz w:val="24"/>
+          <w:szCs w:val="24"/>
+        </w:rPr>
+      </w:pPr>
+      <w:r>
+        <w:rPr>
+          <w:rFonts w:ascii="Lucida Fax" w:hAnsi="Lucida Fax" w:cstheme="majorHAnsi"/>
+          <w:sz w:val="24"/>
+          <w:szCs w:val="24"/>
+        </w:rPr>
+        <w:lastRenderedPageBreak/>
+        <w:t>5 Prototipos</w:t>
+      </w:r>
+    </w:p>
+    <w:p>
+      <w:pPr>
+        <w:spacing w:line="360" w:lineRule="auto"/>
+        <w:ind w:left="993"/>
+        <w:jc w:val="both"/>
+        <w:rPr>
+          <w:rFonts w:ascii="Lucida Fax" w:hAnsi="Lucida Fax" w:cstheme="majorHAnsi"/>
+          <w:sz w:val="24"/>
+          <w:szCs w:val="24"/>
+        </w:rPr>
+      </w:pPr>
       <w:bookmarkStart w:id="4" w:name="_GoBack"/>
       <w:bookmarkEnd w:id="4"/>
     </w:p>
+    <w:p>
+      <w:pPr>
+        <w:rPr>
+          <w:rFonts w:ascii="Lucida Fax" w:hAnsi="Lucida Fax" w:cstheme="majorHAnsi"/>
+          <w:sz w:val="24"/>
+          <w:szCs w:val="24"/>
+        </w:rPr>
+      </w:pPr>
+      <w:r>
+        <w:rPr>
+          <w:rFonts w:ascii="Lucida Fax" w:hAnsi="Lucida Fax" w:cstheme="majorHAnsi"/>
+          <w:sz w:val="24"/>
+          <w:szCs w:val="24"/>
+        </w:rPr>
+        <w:br w:type="page"/>
+      </w:r>
+    </w:p>
+    <w:p>
+      <w:pPr>
+        <w:spacing w:line="360" w:lineRule="auto"/>
+        <w:ind w:left="993"/>
+        <w:jc w:val="both"/>
+        <w:rPr>
+          <w:rFonts w:ascii="Lucida Fax" w:hAnsi="Lucida Fax" w:cstheme="majorHAnsi"/>
+          <w:sz w:val="24"/>
+          <w:szCs w:val="24"/>
+        </w:rPr>
+      </w:pPr>
+    </w:p>
     <w:sectPr>
-      <w:footerReference w:type="default" r:id="rId9"/>
-      <w:footerReference w:type="first" r:id="rId10"/>
+      <w:footerReference w:type="default" r:id="rId11"/>
+      <w:footerReference w:type="first" r:id="rId12"/>
       <w:pgSz w:w="12240" w:h="15840"/>
       <w:pgMar w:top="1417" w:right="1701" w:bottom="1417" w:left="1701" w:header="708" w:footer="708" w:gutter="0"/>
       <w:pgNumType w:start="1"/>
@@ -2038,7 +2329,7 @@
             <w:noProof/>
             <w:lang w:val="es-ES"/>
           </w:rPr>
-          <w:t>4</w:t>
+          <w:t>6</w:t>
         </w:r>
         <w:r>
           <w:fldChar w:fldCharType="end"/>
@@ -2131,7 +2422,7 @@
   <w:docDefaults>
     <w:rPrDefault>
       <w:rPr>
-        <w:rFonts w:asciiTheme="minorHAnsi" w:eastAsiaTheme="minorHAnsi" w:hAnsiTheme="minorHAnsi" w:cstheme="minorBidi"/>
+        <w:rFonts w:asciiTheme="minorHAnsi" w:eastAsiaTheme="minorEastAsia" w:hAnsiTheme="minorHAnsi" w:cstheme="minorBidi"/>
         <w:sz w:val="22"/>
         <w:szCs w:val="22"/>
         <w:lang w:val="es-MX" w:eastAsia="en-US" w:bidi="ar-SA"/>
@@ -2519,6 +2810,7 @@
   <w:style w:type="paragraph" w:default="1" w:styleId="Normal">
     <w:name w:val="Normal"/>
     <w:qFormat/>
+    <w:rsid w:val="00B068CE"/>
   </w:style>
   <w:style w:type="paragraph" w:styleId="Ttulo1">
     <w:name w:val="heading 1"/>
@@ -2527,18 +2819,18 @@
     <w:link w:val="Ttulo1Car"/>
     <w:uiPriority w:val="9"/>
     <w:qFormat/>
-    <w:rsid w:val="002867BB"/>
+    <w:rsid w:val="00B068CE"/>
     <w:pPr>
       <w:keepNext/>
       <w:keepLines/>
-      <w:spacing w:before="240" w:after="0"/>
+      <w:spacing w:before="400" w:after="40" w:line="240" w:lineRule="auto"/>
       <w:outlineLvl w:val="0"/>
     </w:pPr>
     <w:rPr>
       <w:rFonts w:asciiTheme="majorHAnsi" w:eastAsiaTheme="majorEastAsia" w:hAnsiTheme="majorHAnsi" w:cstheme="majorBidi"/>
-      <w:color w:val="2E74B5" w:themeColor="accent1" w:themeShade="BF"/>
-      <w:sz w:val="32"/>
-      <w:szCs w:val="32"/>
+      <w:color w:val="1F4E79" w:themeColor="accent1" w:themeShade="80"/>
+      <w:sz w:val="36"/>
+      <w:szCs w:val="36"/>
     </w:rPr>
   </w:style>
   <w:style w:type="paragraph" w:styleId="Ttulo2">
@@ -2549,18 +2841,181 @@
     <w:uiPriority w:val="9"/>
     <w:unhideWhenUsed/>
     <w:qFormat/>
-    <w:rsid w:val="002867BB"/>
+    <w:rsid w:val="00B068CE"/>
     <w:pPr>
       <w:keepNext/>
       <w:keepLines/>
-      <w:spacing w:before="40" w:after="0"/>
+      <w:spacing w:before="40" w:after="0" w:line="240" w:lineRule="auto"/>
       <w:outlineLvl w:val="1"/>
     </w:pPr>
     <w:rPr>
       <w:rFonts w:asciiTheme="majorHAnsi" w:eastAsiaTheme="majorEastAsia" w:hAnsiTheme="majorHAnsi" w:cstheme="majorBidi"/>
       <w:color w:val="2E74B5" w:themeColor="accent1" w:themeShade="BF"/>
-      <w:sz w:val="26"/>
-      <w:szCs w:val="26"/>
+      <w:sz w:val="32"/>
+      <w:szCs w:val="32"/>
+    </w:rPr>
+  </w:style>
+  <w:style w:type="paragraph" w:styleId="Ttulo3">
+    <w:name w:val="heading 3"/>
+    <w:basedOn w:val="Normal"/>
+    <w:next w:val="Normal"/>
+    <w:link w:val="Ttulo3Car"/>
+    <w:uiPriority w:val="9"/>
+    <w:semiHidden/>
+    <w:unhideWhenUsed/>
+    <w:qFormat/>
+    <w:rsid w:val="00B068CE"/>
+    <w:pPr>
+      <w:keepNext/>
+      <w:keepLines/>
+      <w:spacing w:before="40" w:after="0" w:line="240" w:lineRule="auto"/>
+      <w:outlineLvl w:val="2"/>
+    </w:pPr>
+    <w:rPr>
+      <w:rFonts w:asciiTheme="majorHAnsi" w:eastAsiaTheme="majorEastAsia" w:hAnsiTheme="majorHAnsi" w:cstheme="majorBidi"/>
+      <w:color w:val="2E74B5" w:themeColor="accent1" w:themeShade="BF"/>
+      <w:sz w:val="28"/>
+      <w:szCs w:val="28"/>
+    </w:rPr>
+  </w:style>
+  <w:style w:type="paragraph" w:styleId="Ttulo4">
+    <w:name w:val="heading 4"/>
+    <w:basedOn w:val="Normal"/>
+    <w:next w:val="Normal"/>
+    <w:link w:val="Ttulo4Car"/>
+    <w:uiPriority w:val="9"/>
+    <w:semiHidden/>
+    <w:unhideWhenUsed/>
+    <w:qFormat/>
+    <w:rsid w:val="00B068CE"/>
+    <w:pPr>
+      <w:keepNext/>
+      <w:keepLines/>
+      <w:spacing w:before="40" w:after="0"/>
+      <w:outlineLvl w:val="3"/>
+    </w:pPr>
+    <w:rPr>
+      <w:rFonts w:asciiTheme="majorHAnsi" w:eastAsiaTheme="majorEastAsia" w:hAnsiTheme="majorHAnsi" w:cstheme="majorBidi"/>
+      <w:color w:val="2E74B5" w:themeColor="accent1" w:themeShade="BF"/>
+      <w:sz w:val="24"/>
+      <w:szCs w:val="24"/>
+    </w:rPr>
+  </w:style>
+  <w:style w:type="paragraph" w:styleId="Ttulo5">
+    <w:name w:val="heading 5"/>
+    <w:basedOn w:val="Normal"/>
+    <w:next w:val="Normal"/>
+    <w:link w:val="Ttulo5Car"/>
+    <w:uiPriority w:val="9"/>
+    <w:semiHidden/>
+    <w:unhideWhenUsed/>
+    <w:qFormat/>
+    <w:rsid w:val="00B068CE"/>
+    <w:pPr>
+      <w:keepNext/>
+      <w:keepLines/>
+      <w:spacing w:before="40" w:after="0"/>
+      <w:outlineLvl w:val="4"/>
+    </w:pPr>
+    <w:rPr>
+      <w:rFonts w:asciiTheme="majorHAnsi" w:eastAsiaTheme="majorEastAsia" w:hAnsiTheme="majorHAnsi" w:cstheme="majorBidi"/>
+      <w:caps/>
+      <w:color w:val="2E74B5" w:themeColor="accent1" w:themeShade="BF"/>
+    </w:rPr>
+  </w:style>
+  <w:style w:type="paragraph" w:styleId="Ttulo6">
+    <w:name w:val="heading 6"/>
+    <w:basedOn w:val="Normal"/>
+    <w:next w:val="Normal"/>
+    <w:link w:val="Ttulo6Car"/>
+    <w:uiPriority w:val="9"/>
+    <w:semiHidden/>
+    <w:unhideWhenUsed/>
+    <w:qFormat/>
+    <w:rsid w:val="00B068CE"/>
+    <w:pPr>
+      <w:keepNext/>
+      <w:keepLines/>
+      <w:spacing w:before="40" w:after="0"/>
+      <w:outlineLvl w:val="5"/>
+    </w:pPr>
+    <w:rPr>
+      <w:rFonts w:asciiTheme="majorHAnsi" w:eastAsiaTheme="majorEastAsia" w:hAnsiTheme="majorHAnsi" w:cstheme="majorBidi"/>
+      <w:i/>
+      <w:iCs/>
+      <w:caps/>
+      <w:color w:val="1F4E79" w:themeColor="accent1" w:themeShade="80"/>
+    </w:rPr>
+  </w:style>
+  <w:style w:type="paragraph" w:styleId="Ttulo7">
+    <w:name w:val="heading 7"/>
+    <w:basedOn w:val="Normal"/>
+    <w:next w:val="Normal"/>
+    <w:link w:val="Ttulo7Car"/>
+    <w:uiPriority w:val="9"/>
+    <w:semiHidden/>
+    <w:unhideWhenUsed/>
+    <w:qFormat/>
+    <w:rsid w:val="00B068CE"/>
+    <w:pPr>
+      <w:keepNext/>
+      <w:keepLines/>
+      <w:spacing w:before="40" w:after="0"/>
+      <w:outlineLvl w:val="6"/>
+    </w:pPr>
+    <w:rPr>
+      <w:rFonts w:asciiTheme="majorHAnsi" w:eastAsiaTheme="majorEastAsia" w:hAnsiTheme="majorHAnsi" w:cstheme="majorBidi"/>
+      <w:b/>
+      <w:bCs/>
+      <w:color w:val="1F4E79" w:themeColor="accent1" w:themeShade="80"/>
+    </w:rPr>
+  </w:style>
+  <w:style w:type="paragraph" w:styleId="Ttulo8">
+    <w:name w:val="heading 8"/>
+    <w:basedOn w:val="Normal"/>
+    <w:next w:val="Normal"/>
+    <w:link w:val="Ttulo8Car"/>
+    <w:uiPriority w:val="9"/>
+    <w:semiHidden/>
+    <w:unhideWhenUsed/>
+    <w:qFormat/>
+    <w:rsid w:val="00B068CE"/>
+    <w:pPr>
+      <w:keepNext/>
+      <w:keepLines/>
+      <w:spacing w:before="40" w:after="0"/>
+      <w:outlineLvl w:val="7"/>
+    </w:pPr>
+    <w:rPr>
+      <w:rFonts w:asciiTheme="majorHAnsi" w:eastAsiaTheme="majorEastAsia" w:hAnsiTheme="majorHAnsi" w:cstheme="majorBidi"/>
+      <w:b/>
+      <w:bCs/>
+      <w:i/>
+      <w:iCs/>
+      <w:color w:val="1F4E79" w:themeColor="accent1" w:themeShade="80"/>
+    </w:rPr>
+  </w:style>
+  <w:style w:type="paragraph" w:styleId="Ttulo9">
+    <w:name w:val="heading 9"/>
+    <w:basedOn w:val="Normal"/>
+    <w:next w:val="Normal"/>
+    <w:link w:val="Ttulo9Car"/>
+    <w:uiPriority w:val="9"/>
+    <w:semiHidden/>
+    <w:unhideWhenUsed/>
+    <w:qFormat/>
+    <w:rsid w:val="00B068CE"/>
+    <w:pPr>
+      <w:keepNext/>
+      <w:keepLines/>
+      <w:spacing w:before="40" w:after="0"/>
+      <w:outlineLvl w:val="8"/>
+    </w:pPr>
+    <w:rPr>
+      <w:rFonts w:asciiTheme="majorHAnsi" w:eastAsiaTheme="majorEastAsia" w:hAnsiTheme="majorHAnsi" w:cstheme="majorBidi"/>
+      <w:i/>
+      <w:iCs/>
+      <w:color w:val="1F4E79" w:themeColor="accent1" w:themeShade="80"/>
     </w:rPr>
   </w:style>
   <w:style w:type="character" w:default="1" w:styleId="Fuentedeprrafopredeter">
@@ -2595,14 +3050,10 @@
     <w:link w:val="SinespaciadoCar"/>
     <w:uiPriority w:val="1"/>
     <w:qFormat/>
-    <w:rsid w:val="0049692A"/>
+    <w:rsid w:val="00B068CE"/>
     <w:pPr>
       <w:spacing w:after="0" w:line="240" w:lineRule="auto"/>
     </w:pPr>
-    <w:rPr>
-      <w:rFonts w:eastAsiaTheme="minorEastAsia"/>
-      <w:lang w:eastAsia="es-MX"/>
-    </w:rPr>
   </w:style>
   <w:style w:type="character" w:customStyle="1" w:styleId="SinespaciadoCar">
     <w:name w:val="Sin espaciado Car"/>
@@ -2610,10 +3061,6 @@
     <w:link w:val="Sinespaciado"/>
     <w:uiPriority w:val="1"/>
     <w:rsid w:val="0049692A"/>
-    <w:rPr>
-      <w:rFonts w:eastAsiaTheme="minorEastAsia"/>
-      <w:lang w:eastAsia="es-MX"/>
-    </w:rPr>
   </w:style>
   <w:style w:type="paragraph" w:styleId="Encabezado">
     <w:name w:val="header"/>
@@ -2664,25 +3111,25 @@
     <w:basedOn w:val="Fuentedeprrafopredeter"/>
     <w:link w:val="Ttulo1"/>
     <w:uiPriority w:val="9"/>
-    <w:rsid w:val="002867BB"/>
+    <w:rsid w:val="00B068CE"/>
+    <w:rPr>
+      <w:rFonts w:asciiTheme="majorHAnsi" w:eastAsiaTheme="majorEastAsia" w:hAnsiTheme="majorHAnsi" w:cstheme="majorBidi"/>
+      <w:color w:val="1F4E79" w:themeColor="accent1" w:themeShade="80"/>
+      <w:sz w:val="36"/>
+      <w:szCs w:val="36"/>
+    </w:rPr>
+  </w:style>
+  <w:style w:type="character" w:customStyle="1" w:styleId="Ttulo2Car">
+    <w:name w:val="Título 2 Car"/>
+    <w:basedOn w:val="Fuentedeprrafopredeter"/>
+    <w:link w:val="Ttulo2"/>
+    <w:uiPriority w:val="9"/>
+    <w:rsid w:val="00B068CE"/>
     <w:rPr>
       <w:rFonts w:asciiTheme="majorHAnsi" w:eastAsiaTheme="majorEastAsia" w:hAnsiTheme="majorHAnsi" w:cstheme="majorBidi"/>
       <w:color w:val="2E74B5" w:themeColor="accent1" w:themeShade="BF"/>
       <w:sz w:val="32"/>
       <w:szCs w:val="32"/>
-    </w:rPr>
-  </w:style>
-  <w:style w:type="character" w:customStyle="1" w:styleId="Ttulo2Car">
-    <w:name w:val="Título 2 Car"/>
-    <w:basedOn w:val="Fuentedeprrafopredeter"/>
-    <w:link w:val="Ttulo2"/>
-    <w:uiPriority w:val="9"/>
-    <w:rsid w:val="002867BB"/>
-    <w:rPr>
-      <w:rFonts w:asciiTheme="majorHAnsi" w:eastAsiaTheme="majorEastAsia" w:hAnsiTheme="majorHAnsi" w:cstheme="majorBidi"/>
-      <w:color w:val="2E74B5" w:themeColor="accent1" w:themeShade="BF"/>
-      <w:sz w:val="26"/>
-      <w:szCs w:val="26"/>
     </w:rPr>
   </w:style>
   <w:style w:type="paragraph" w:styleId="TtuloTDC">
@@ -2692,13 +3139,10 @@
     <w:uiPriority w:val="39"/>
     <w:unhideWhenUsed/>
     <w:qFormat/>
-    <w:rsid w:val="002867BB"/>
+    <w:rsid w:val="00B068CE"/>
     <w:pPr>
       <w:outlineLvl w:val="9"/>
     </w:pPr>
-    <w:rPr>
-      <w:lang w:eastAsia="es-MX"/>
-    </w:rPr>
   </w:style>
   <w:style w:type="paragraph" w:styleId="TDC1">
     <w:name w:val="toc 1"/>
@@ -2734,6 +3178,347 @@
     <w:rPr>
       <w:color w:val="0563C1" w:themeColor="hyperlink"/>
       <w:u w:val="single"/>
+    </w:rPr>
+  </w:style>
+  <w:style w:type="character" w:customStyle="1" w:styleId="Ttulo3Car">
+    <w:name w:val="Título 3 Car"/>
+    <w:basedOn w:val="Fuentedeprrafopredeter"/>
+    <w:link w:val="Ttulo3"/>
+    <w:uiPriority w:val="9"/>
+    <w:semiHidden/>
+    <w:rsid w:val="00B068CE"/>
+    <w:rPr>
+      <w:rFonts w:asciiTheme="majorHAnsi" w:eastAsiaTheme="majorEastAsia" w:hAnsiTheme="majorHAnsi" w:cstheme="majorBidi"/>
+      <w:color w:val="2E74B5" w:themeColor="accent1" w:themeShade="BF"/>
+      <w:sz w:val="28"/>
+      <w:szCs w:val="28"/>
+    </w:rPr>
+  </w:style>
+  <w:style w:type="character" w:customStyle="1" w:styleId="Ttulo4Car">
+    <w:name w:val="Título 4 Car"/>
+    <w:basedOn w:val="Fuentedeprrafopredeter"/>
+    <w:link w:val="Ttulo4"/>
+    <w:uiPriority w:val="9"/>
+    <w:semiHidden/>
+    <w:rsid w:val="00B068CE"/>
+    <w:rPr>
+      <w:rFonts w:asciiTheme="majorHAnsi" w:eastAsiaTheme="majorEastAsia" w:hAnsiTheme="majorHAnsi" w:cstheme="majorBidi"/>
+      <w:color w:val="2E74B5" w:themeColor="accent1" w:themeShade="BF"/>
+      <w:sz w:val="24"/>
+      <w:szCs w:val="24"/>
+    </w:rPr>
+  </w:style>
+  <w:style w:type="character" w:customStyle="1" w:styleId="Ttulo5Car">
+    <w:name w:val="Título 5 Car"/>
+    <w:basedOn w:val="Fuentedeprrafopredeter"/>
+    <w:link w:val="Ttulo5"/>
+    <w:uiPriority w:val="9"/>
+    <w:semiHidden/>
+    <w:rsid w:val="00B068CE"/>
+    <w:rPr>
+      <w:rFonts w:asciiTheme="majorHAnsi" w:eastAsiaTheme="majorEastAsia" w:hAnsiTheme="majorHAnsi" w:cstheme="majorBidi"/>
+      <w:caps/>
+      <w:color w:val="2E74B5" w:themeColor="accent1" w:themeShade="BF"/>
+    </w:rPr>
+  </w:style>
+  <w:style w:type="character" w:customStyle="1" w:styleId="Ttulo6Car">
+    <w:name w:val="Título 6 Car"/>
+    <w:basedOn w:val="Fuentedeprrafopredeter"/>
+    <w:link w:val="Ttulo6"/>
+    <w:uiPriority w:val="9"/>
+    <w:semiHidden/>
+    <w:rsid w:val="00B068CE"/>
+    <w:rPr>
+      <w:rFonts w:asciiTheme="majorHAnsi" w:eastAsiaTheme="majorEastAsia" w:hAnsiTheme="majorHAnsi" w:cstheme="majorBidi"/>
+      <w:i/>
+      <w:iCs/>
+      <w:caps/>
+      <w:color w:val="1F4E79" w:themeColor="accent1" w:themeShade="80"/>
+    </w:rPr>
+  </w:style>
+  <w:style w:type="character" w:customStyle="1" w:styleId="Ttulo7Car">
+    <w:name w:val="Título 7 Car"/>
+    <w:basedOn w:val="Fuentedeprrafopredeter"/>
+    <w:link w:val="Ttulo7"/>
+    <w:uiPriority w:val="9"/>
+    <w:semiHidden/>
+    <w:rsid w:val="00B068CE"/>
+    <w:rPr>
+      <w:rFonts w:asciiTheme="majorHAnsi" w:eastAsiaTheme="majorEastAsia" w:hAnsiTheme="majorHAnsi" w:cstheme="majorBidi"/>
+      <w:b/>
+      <w:bCs/>
+      <w:color w:val="1F4E79" w:themeColor="accent1" w:themeShade="80"/>
+    </w:rPr>
+  </w:style>
+  <w:style w:type="character" w:customStyle="1" w:styleId="Ttulo8Car">
+    <w:name w:val="Título 8 Car"/>
+    <w:basedOn w:val="Fuentedeprrafopredeter"/>
+    <w:link w:val="Ttulo8"/>
+    <w:uiPriority w:val="9"/>
+    <w:semiHidden/>
+    <w:rsid w:val="00B068CE"/>
+    <w:rPr>
+      <w:rFonts w:asciiTheme="majorHAnsi" w:eastAsiaTheme="majorEastAsia" w:hAnsiTheme="majorHAnsi" w:cstheme="majorBidi"/>
+      <w:b/>
+      <w:bCs/>
+      <w:i/>
+      <w:iCs/>
+      <w:color w:val="1F4E79" w:themeColor="accent1" w:themeShade="80"/>
+    </w:rPr>
+  </w:style>
+  <w:style w:type="character" w:customStyle="1" w:styleId="Ttulo9Car">
+    <w:name w:val="Título 9 Car"/>
+    <w:basedOn w:val="Fuentedeprrafopredeter"/>
+    <w:link w:val="Ttulo9"/>
+    <w:uiPriority w:val="9"/>
+    <w:semiHidden/>
+    <w:rsid w:val="00B068CE"/>
+    <w:rPr>
+      <w:rFonts w:asciiTheme="majorHAnsi" w:eastAsiaTheme="majorEastAsia" w:hAnsiTheme="majorHAnsi" w:cstheme="majorBidi"/>
+      <w:i/>
+      <w:iCs/>
+      <w:color w:val="1F4E79" w:themeColor="accent1" w:themeShade="80"/>
+    </w:rPr>
+  </w:style>
+  <w:style w:type="paragraph" w:styleId="Descripcin">
+    <w:name w:val="caption"/>
+    <w:basedOn w:val="Normal"/>
+    <w:next w:val="Normal"/>
+    <w:uiPriority w:val="35"/>
+    <w:semiHidden/>
+    <w:unhideWhenUsed/>
+    <w:qFormat/>
+    <w:rsid w:val="00B068CE"/>
+    <w:pPr>
+      <w:spacing w:line="240" w:lineRule="auto"/>
+    </w:pPr>
+    <w:rPr>
+      <w:b/>
+      <w:bCs/>
+      <w:smallCaps/>
+      <w:color w:val="44546A" w:themeColor="text2"/>
+    </w:rPr>
+  </w:style>
+  <w:style w:type="paragraph" w:styleId="Ttulo">
+    <w:name w:val="Title"/>
+    <w:basedOn w:val="Normal"/>
+    <w:next w:val="Normal"/>
+    <w:link w:val="TtuloCar"/>
+    <w:uiPriority w:val="10"/>
+    <w:qFormat/>
+    <w:rsid w:val="00B068CE"/>
+    <w:pPr>
+      <w:spacing w:after="0" w:line="204" w:lineRule="auto"/>
+      <w:contextualSpacing/>
+    </w:pPr>
+    <w:rPr>
+      <w:rFonts w:asciiTheme="majorHAnsi" w:eastAsiaTheme="majorEastAsia" w:hAnsiTheme="majorHAnsi" w:cstheme="majorBidi"/>
+      <w:caps/>
+      <w:color w:val="44546A" w:themeColor="text2"/>
+      <w:spacing w:val="-15"/>
+      <w:sz w:val="72"/>
+      <w:szCs w:val="72"/>
+    </w:rPr>
+  </w:style>
+  <w:style w:type="character" w:customStyle="1" w:styleId="TtuloCar">
+    <w:name w:val="Título Car"/>
+    <w:basedOn w:val="Fuentedeprrafopredeter"/>
+    <w:link w:val="Ttulo"/>
+    <w:uiPriority w:val="10"/>
+    <w:rsid w:val="00B068CE"/>
+    <w:rPr>
+      <w:rFonts w:asciiTheme="majorHAnsi" w:eastAsiaTheme="majorEastAsia" w:hAnsiTheme="majorHAnsi" w:cstheme="majorBidi"/>
+      <w:caps/>
+      <w:color w:val="44546A" w:themeColor="text2"/>
+      <w:spacing w:val="-15"/>
+      <w:sz w:val="72"/>
+      <w:szCs w:val="72"/>
+    </w:rPr>
+  </w:style>
+  <w:style w:type="paragraph" w:styleId="Subttulo">
+    <w:name w:val="Subtitle"/>
+    <w:basedOn w:val="Normal"/>
+    <w:next w:val="Normal"/>
+    <w:link w:val="SubttuloCar"/>
+    <w:uiPriority w:val="11"/>
+    <w:qFormat/>
+    <w:rsid w:val="00B068CE"/>
+    <w:pPr>
+      <w:numPr>
+        <w:ilvl w:val="1"/>
+      </w:numPr>
+      <w:spacing w:after="240" w:line="240" w:lineRule="auto"/>
+    </w:pPr>
+    <w:rPr>
+      <w:rFonts w:asciiTheme="majorHAnsi" w:eastAsiaTheme="majorEastAsia" w:hAnsiTheme="majorHAnsi" w:cstheme="majorBidi"/>
+      <w:color w:val="5B9BD5" w:themeColor="accent1"/>
+      <w:sz w:val="28"/>
+      <w:szCs w:val="28"/>
+    </w:rPr>
+  </w:style>
+  <w:style w:type="character" w:customStyle="1" w:styleId="SubttuloCar">
+    <w:name w:val="Subtítulo Car"/>
+    <w:basedOn w:val="Fuentedeprrafopredeter"/>
+    <w:link w:val="Subttulo"/>
+    <w:uiPriority w:val="11"/>
+    <w:rsid w:val="00B068CE"/>
+    <w:rPr>
+      <w:rFonts w:asciiTheme="majorHAnsi" w:eastAsiaTheme="majorEastAsia" w:hAnsiTheme="majorHAnsi" w:cstheme="majorBidi"/>
+      <w:color w:val="5B9BD5" w:themeColor="accent1"/>
+      <w:sz w:val="28"/>
+      <w:szCs w:val="28"/>
+    </w:rPr>
+  </w:style>
+  <w:style w:type="character" w:styleId="Textoennegrita">
+    <w:name w:val="Strong"/>
+    <w:basedOn w:val="Fuentedeprrafopredeter"/>
+    <w:uiPriority w:val="22"/>
+    <w:qFormat/>
+    <w:rsid w:val="00B068CE"/>
+    <w:rPr>
+      <w:b/>
+      <w:bCs/>
+    </w:rPr>
+  </w:style>
+  <w:style w:type="character" w:styleId="nfasis">
+    <w:name w:val="Emphasis"/>
+    <w:basedOn w:val="Fuentedeprrafopredeter"/>
+    <w:uiPriority w:val="20"/>
+    <w:qFormat/>
+    <w:rsid w:val="00B068CE"/>
+    <w:rPr>
+      <w:i/>
+      <w:iCs/>
+    </w:rPr>
+  </w:style>
+  <w:style w:type="paragraph" w:styleId="Cita">
+    <w:name w:val="Quote"/>
+    <w:basedOn w:val="Normal"/>
+    <w:next w:val="Normal"/>
+    <w:link w:val="CitaCar"/>
+    <w:uiPriority w:val="29"/>
+    <w:qFormat/>
+    <w:rsid w:val="00B068CE"/>
+    <w:pPr>
+      <w:spacing w:before="120" w:after="120"/>
+      <w:ind w:left="720"/>
+    </w:pPr>
+    <w:rPr>
+      <w:color w:val="44546A" w:themeColor="text2"/>
+      <w:sz w:val="24"/>
+      <w:szCs w:val="24"/>
+    </w:rPr>
+  </w:style>
+  <w:style w:type="character" w:customStyle="1" w:styleId="CitaCar">
+    <w:name w:val="Cita Car"/>
+    <w:basedOn w:val="Fuentedeprrafopredeter"/>
+    <w:link w:val="Cita"/>
+    <w:uiPriority w:val="29"/>
+    <w:rsid w:val="00B068CE"/>
+    <w:rPr>
+      <w:color w:val="44546A" w:themeColor="text2"/>
+      <w:sz w:val="24"/>
+      <w:szCs w:val="24"/>
+    </w:rPr>
+  </w:style>
+  <w:style w:type="paragraph" w:styleId="Citadestacada">
+    <w:name w:val="Intense Quote"/>
+    <w:basedOn w:val="Normal"/>
+    <w:next w:val="Normal"/>
+    <w:link w:val="CitadestacadaCar"/>
+    <w:uiPriority w:val="30"/>
+    <w:qFormat/>
+    <w:rsid w:val="00B068CE"/>
+    <w:pPr>
+      <w:spacing w:before="100" w:beforeAutospacing="1" w:after="240" w:line="240" w:lineRule="auto"/>
+      <w:ind w:left="720"/>
+      <w:jc w:val="center"/>
+    </w:pPr>
+    <w:rPr>
+      <w:rFonts w:asciiTheme="majorHAnsi" w:eastAsiaTheme="majorEastAsia" w:hAnsiTheme="majorHAnsi" w:cstheme="majorBidi"/>
+      <w:color w:val="44546A" w:themeColor="text2"/>
+      <w:spacing w:val="-6"/>
+      <w:sz w:val="32"/>
+      <w:szCs w:val="32"/>
+    </w:rPr>
+  </w:style>
+  <w:style w:type="character" w:customStyle="1" w:styleId="CitadestacadaCar">
+    <w:name w:val="Cita destacada Car"/>
+    <w:basedOn w:val="Fuentedeprrafopredeter"/>
+    <w:link w:val="Citadestacada"/>
+    <w:uiPriority w:val="30"/>
+    <w:rsid w:val="00B068CE"/>
+    <w:rPr>
+      <w:rFonts w:asciiTheme="majorHAnsi" w:eastAsiaTheme="majorEastAsia" w:hAnsiTheme="majorHAnsi" w:cstheme="majorBidi"/>
+      <w:color w:val="44546A" w:themeColor="text2"/>
+      <w:spacing w:val="-6"/>
+      <w:sz w:val="32"/>
+      <w:szCs w:val="32"/>
+    </w:rPr>
+  </w:style>
+  <w:style w:type="character" w:styleId="nfasissutil">
+    <w:name w:val="Subtle Emphasis"/>
+    <w:basedOn w:val="Fuentedeprrafopredeter"/>
+    <w:uiPriority w:val="19"/>
+    <w:qFormat/>
+    <w:rsid w:val="00B068CE"/>
+    <w:rPr>
+      <w:i/>
+      <w:iCs/>
+      <w:color w:val="595959" w:themeColor="text1" w:themeTint="A6"/>
+    </w:rPr>
+  </w:style>
+  <w:style w:type="character" w:styleId="nfasisintenso">
+    <w:name w:val="Intense Emphasis"/>
+    <w:basedOn w:val="Fuentedeprrafopredeter"/>
+    <w:uiPriority w:val="21"/>
+    <w:qFormat/>
+    <w:rsid w:val="00B068CE"/>
+    <w:rPr>
+      <w:b/>
+      <w:bCs/>
+      <w:i/>
+      <w:iCs/>
+    </w:rPr>
+  </w:style>
+  <w:style w:type="character" w:styleId="Referenciasutil">
+    <w:name w:val="Subtle Reference"/>
+    <w:basedOn w:val="Fuentedeprrafopredeter"/>
+    <w:uiPriority w:val="31"/>
+    <w:qFormat/>
+    <w:rsid w:val="00B068CE"/>
+    <w:rPr>
+      <w:smallCaps/>
+      <w:color w:val="595959" w:themeColor="text1" w:themeTint="A6"/>
+      <w:u w:val="none" w:color="7F7F7F" w:themeColor="text1" w:themeTint="80"/>
+      <w:bdr w:val="none" w:sz="0" w:space="0" w:color="auto"/>
+    </w:rPr>
+  </w:style>
+  <w:style w:type="character" w:styleId="Referenciaintensa">
+    <w:name w:val="Intense Reference"/>
+    <w:basedOn w:val="Fuentedeprrafopredeter"/>
+    <w:uiPriority w:val="32"/>
+    <w:qFormat/>
+    <w:rsid w:val="00B068CE"/>
+    <w:rPr>
+      <w:b/>
+      <w:bCs/>
+      <w:smallCaps/>
+      <w:color w:val="44546A" w:themeColor="text2"/>
+      <w:u w:val="single"/>
+    </w:rPr>
+  </w:style>
+  <w:style w:type="character" w:styleId="Ttulodellibro">
+    <w:name w:val="Book Title"/>
+    <w:basedOn w:val="Fuentedeprrafopredeter"/>
+    <w:uiPriority w:val="33"/>
+    <w:qFormat/>
+    <w:rsid w:val="00B068CE"/>
+    <w:rPr>
+      <w:b/>
+      <w:bCs/>
+      <w:smallCaps/>
+      <w:spacing w:val="10"/>
     </w:rPr>
   </w:style>
 </w:styles>
@@ -3005,7 +3790,7 @@
 </file>
 
 <file path=customXml/itemProps1.xml><?xml version="1.0" encoding="utf-8"?>
-<ds:datastoreItem xmlns:ds="http://schemas.openxmlformats.org/officeDocument/2006/customXml" ds:itemID="{F61D2824-1C62-43A4-9AB0-10054154F2A5}">
+<ds:datastoreItem xmlns:ds="http://schemas.openxmlformats.org/officeDocument/2006/customXml" ds:itemID="{348C4611-84B7-48F8-A9B2-D70CFDC7E4F5}">
   <ds:schemaRefs>
     <ds:schemaRef ds:uri="http://schemas.openxmlformats.org/officeDocument/2006/bibliography"/>
   </ds:schemaRefs>

</xml_diff>